<commit_message>
atas atualizadas 23/3 18:20
</commit_message>
<xml_diff>
--- a/Atas das reuniões/Atas das reuniões.docx
+++ b/Atas das reuniões/Atas das reuniões.docx
@@ -418,8 +418,10 @@
         <w:t>Discussão sobre protótipo do site em HTML</w:t>
       </w:r>
       <w:r>
-        <w:t>.</w:t>
-      </w:r>
+        <w:t xml:space="preserve"> e definição do logo</w:t>
+      </w:r>
+      <w:bookmarkStart w:id="0" w:name="_GoBack"/>
+      <w:bookmarkEnd w:id="0"/>
     </w:p>
     <w:p>
       <w:pPr>
@@ -440,8 +442,6 @@
       <w:r>
         <w:t>.</w:t>
       </w:r>
-      <w:bookmarkStart w:id="0" w:name="_GoBack"/>
-      <w:bookmarkEnd w:id="0"/>
     </w:p>
     <w:p>
       <w:pPr>

</xml_diff>

<commit_message>
atas atualizadas 23/3 20:31
</commit_message>
<xml_diff>
--- a/Atas das reuniões/Atas das reuniões.docx
+++ b/Atas das reuniões/Atas das reuniões.docx
@@ -420,8 +420,9 @@
       <w:r>
         <w:t xml:space="preserve"> e definição do logo</w:t>
       </w:r>
-      <w:bookmarkStart w:id="0" w:name="_GoBack"/>
-      <w:bookmarkEnd w:id="0"/>
+      <w:r>
+        <w:t>.</w:t>
+      </w:r>
     </w:p>
     <w:p>
       <w:pPr>
@@ -453,7 +454,15 @@
         <w:ind w:left="360"/>
       </w:pPr>
       <w:r>
-        <w:t>&lt;Gabriel ausente&gt;</w:t>
+        <w:t>&lt;Gabriel ausente</w:t>
+      </w:r>
+      <w:r>
+        <w:t xml:space="preserve"> – falta justificada</w:t>
+      </w:r>
+      <w:bookmarkStart w:id="0" w:name="_GoBack"/>
+      <w:bookmarkEnd w:id="0"/>
+      <w:r>
+        <w:t>&gt;</w:t>
       </w:r>
     </w:p>
     <w:p/>

</xml_diff>